<commit_message>
Update Use Case - UML Diyagramları.docx
</commit_message>
<xml_diff>
--- a/Use Case - UML Diyagramları.docx
+++ b/Use Case - UML Diyagramları.docx
@@ -96,16 +96,18 @@
           </wp:inline>
         </w:drawing>
       </w:r>
+    </w:p>
+    <w:p>
       <w:r>
         <w:rPr>
           <w:noProof/>
         </w:rPr>
         <w:lastRenderedPageBreak/>
         <w:drawing>
-          <wp:inline distT="0" distB="0" distL="0" distR="0" wp14:anchorId="42BA7824" wp14:editId="2FBD8153">
-            <wp:extent cx="5760720" cy="4640580"/>
-            <wp:effectExtent l="0" t="0" r="0" b="7620"/>
-            <wp:docPr id="2" name="Resim 2"/>
+          <wp:inline distT="0" distB="0" distL="0" distR="0" wp14:anchorId="0428EF9A" wp14:editId="0B415118">
+            <wp:extent cx="5760720" cy="4397375"/>
+            <wp:effectExtent l="0" t="0" r="0" b="3175"/>
+            <wp:docPr id="7" name="Resim 7"/>
             <wp:cNvGraphicFramePr>
               <a:graphicFrameLocks xmlns:a="http://schemas.openxmlformats.org/drawingml/2006/main" noChangeAspect="1"/>
             </wp:cNvGraphicFramePr>
@@ -113,7 +115,7 @@
               <a:graphicData uri="http://schemas.openxmlformats.org/drawingml/2006/picture">
                 <pic:pic xmlns:pic="http://schemas.openxmlformats.org/drawingml/2006/picture">
                   <pic:nvPicPr>
-                    <pic:cNvPr id="2" name="Resim 2"/>
+                    <pic:cNvPr id="7" name="Resim 7"/>
                     <pic:cNvPicPr/>
                   </pic:nvPicPr>
                   <pic:blipFill>
@@ -131,7 +133,7 @@
                   <pic:spPr>
                     <a:xfrm>
                       <a:off x="0" y="0"/>
-                      <a:ext cx="5760720" cy="4640580"/>
+                      <a:ext cx="5760720" cy="4397375"/>
                     </a:xfrm>
                     <a:prstGeom prst="rect">
                       <a:avLst/>

</xml_diff>